<commit_message>
Signed-off-by: yu liang <yu liang>
</commit_message>
<xml_diff>
--- a/第二版桌面更新需求设置.docx
+++ b/第二版桌面更新需求设置.docx
@@ -185,7 +185,47 @@
           <w:rFonts w:hint="eastAsia"/>
           <w:lang w:val="en-US" w:eastAsia="zh-CN"/>
         </w:rPr>
-        <w:t>发个帖子，可以给个五块钱奖励</w:t>
+        <w:t>发个帖子，可以给个五块钱奖励（截止16点，回复最多帖子奖励50）</w:t>
+      </w:r>
+    </w:p>
+    <w:p>
+      <w:pPr>
+        <w:numPr>
+          <w:ilvl w:val="1"/>
+          <w:numId w:val="2"/>
+        </w:numPr>
+        <w:ind w:left="840" w:leftChars="0" w:hanging="420" w:firstLineChars="0"/>
+        <w:rPr>
+          <w:rFonts w:hint="eastAsia"/>
+          <w:lang w:val="en-US" w:eastAsia="zh-CN"/>
+        </w:rPr>
+      </w:pPr>
+      <w:r>
+        <w:rPr>
+          <w:rFonts w:hint="eastAsia"/>
+          <w:lang w:val="en-US" w:eastAsia="zh-CN"/>
+        </w:rPr>
+        <w:t>好处：盲人自己推广，懂的拿捏用词，推广用户比较垂直。</w:t>
+      </w:r>
+    </w:p>
+    <w:p>
+      <w:pPr>
+        <w:numPr>
+          <w:ilvl w:val="1"/>
+          <w:numId w:val="2"/>
+        </w:numPr>
+        <w:ind w:left="840" w:leftChars="0" w:hanging="420" w:firstLineChars="0"/>
+        <w:rPr>
+          <w:rFonts w:hint="eastAsia"/>
+          <w:lang w:val="en-US" w:eastAsia="zh-CN"/>
+        </w:rPr>
+      </w:pPr>
+      <w:r>
+        <w:rPr>
+          <w:rFonts w:hint="eastAsia"/>
+          <w:lang w:val="en-US" w:eastAsia="zh-CN"/>
+        </w:rPr>
+        <w:t>坏处：你没有给钱估计就没人推了。</w:t>
       </w:r>
     </w:p>
     <w:p>
@@ -204,7 +244,106 @@
           <w:rFonts w:hint="eastAsia"/>
           <w:lang w:val="en-US" w:eastAsia="zh-CN"/>
         </w:rPr>
-        <w:t>分享10个用户装机可以给予10元人民币</w:t>
+        <w:t>自己招实习生（用量化kpi考核，第一名获取1.3工资，第二个1.2工资，第三名1.1薪资，.....最后一名获取0.8工资）</w:t>
+      </w:r>
+    </w:p>
+    <w:p>
+      <w:pPr>
+        <w:numPr>
+          <w:ilvl w:val="1"/>
+          <w:numId w:val="2"/>
+        </w:numPr>
+        <w:ind w:left="840" w:leftChars="0" w:hanging="420" w:firstLineChars="0"/>
+        <w:rPr>
+          <w:rFonts w:hint="eastAsia"/>
+          <w:lang w:val="en-US" w:eastAsia="zh-CN"/>
+        </w:rPr>
+      </w:pPr>
+      <w:r>
+        <w:rPr>
+          <w:rFonts w:hint="eastAsia"/>
+          <w:lang w:val="en-US" w:eastAsia="zh-CN"/>
+        </w:rPr>
+        <w:t>好处：自己人，不用担心突然没人推广</w:t>
+      </w:r>
+    </w:p>
+    <w:p>
+      <w:pPr>
+        <w:numPr>
+          <w:ilvl w:val="1"/>
+          <w:numId w:val="2"/>
+        </w:numPr>
+        <w:ind w:left="840" w:leftChars="0" w:hanging="420" w:firstLineChars="0"/>
+        <w:rPr>
+          <w:rFonts w:hint="eastAsia"/>
+          <w:lang w:val="en-US" w:eastAsia="zh-CN"/>
+        </w:rPr>
+      </w:pPr>
+      <w:r>
+        <w:rPr>
+          <w:rFonts w:hint="eastAsia"/>
+          <w:lang w:val="en-US" w:eastAsia="zh-CN"/>
+        </w:rPr>
+        <w:t>坏处：不是盲人群体，他可能发的地方不对</w:t>
+      </w:r>
+    </w:p>
+    <w:p>
+      <w:pPr>
+        <w:numPr>
+          <w:ilvl w:val="0"/>
+          <w:numId w:val="2"/>
+        </w:numPr>
+        <w:rPr>
+          <w:rFonts w:hint="eastAsia"/>
+          <w:lang w:val="en-US" w:eastAsia="zh-CN"/>
+        </w:rPr>
+      </w:pPr>
+      <w:r>
+        <w:rPr>
+          <w:rFonts w:hint="eastAsia"/>
+          <w:lang w:val="en-US" w:eastAsia="zh-CN"/>
+        </w:rPr>
+        <w:t>分享10个用户装机可以给予10元人民币（土豪法）</w:t>
+      </w:r>
+    </w:p>
+    <w:p>
+      <w:pPr>
+        <w:numPr>
+          <w:ilvl w:val="1"/>
+          <w:numId w:val="2"/>
+        </w:numPr>
+        <w:ind w:left="840" w:leftChars="0" w:hanging="420" w:firstLineChars="0"/>
+        <w:rPr>
+          <w:rFonts w:hint="eastAsia"/>
+          <w:lang w:val="en-US" w:eastAsia="zh-CN"/>
+        </w:rPr>
+      </w:pPr>
+      <w:r>
+        <w:rPr>
+          <w:rFonts w:hint="eastAsia"/>
+          <w:lang w:val="en-US" w:eastAsia="zh-CN"/>
+        </w:rPr>
+        <w:t>好处：用户量数可能直线上升。</w:t>
+      </w:r>
+    </w:p>
+    <w:p>
+      <w:pPr>
+        <w:numPr>
+          <w:ilvl w:val="1"/>
+          <w:numId w:val="2"/>
+        </w:numPr>
+        <w:ind w:left="840" w:leftChars="0" w:hanging="420" w:firstLineChars="0"/>
+        <w:rPr>
+          <w:rFonts w:hint="eastAsia"/>
+          <w:lang w:val="en-US" w:eastAsia="zh-CN"/>
+        </w:rPr>
+      </w:pPr>
+      <w:r>
+        <w:rPr>
+          <w:rFonts w:hint="eastAsia"/>
+          <w:lang w:val="en-US" w:eastAsia="zh-CN"/>
+        </w:rPr>
+        <w:t>坏处：可能有大量僵尸用户。</w:t>
       </w:r>
     </w:p>
     <w:p>
@@ -221,16 +360,71 @@
           <w:rFonts w:hint="eastAsia"/>
           <w:lang w:val="en-US" w:eastAsia="zh-CN"/>
         </w:rPr>
-        <w:t>关于客服</w:t>
-      </w:r>
-    </w:p>
-    <w:p>
-      <w:pPr>
-        <w:rPr>
-          <w:rFonts w:hint="eastAsia"/>
-          <w:lang w:val="en-US" w:eastAsia="zh-CN"/>
-        </w:rPr>
-      </w:pPr>
+        <w:t>关于人员</w:t>
+      </w:r>
+    </w:p>
+    <w:p>
+      <w:pPr>
+        <w:pStyle w:val="4"/>
+        <w:rPr>
+          <w:rFonts w:hint="eastAsia"/>
+          <w:lang w:val="en-US" w:eastAsia="zh-CN"/>
+        </w:rPr>
+      </w:pPr>
+      <w:r>
+        <w:rPr>
+          <w:rFonts w:hint="eastAsia"/>
+          <w:lang w:val="en-US" w:eastAsia="zh-CN"/>
+        </w:rPr>
+        <w:t>由于软件快速迭代，功能需要持续升级，bug也需要维护。</w:t>
+      </w:r>
+    </w:p>
+    <w:p>
+      <w:pPr>
+        <w:numPr>
+          <w:ilvl w:val="0"/>
+          <w:numId w:val="3"/>
+        </w:numPr>
+        <w:rPr>
+          <w:rFonts w:hint="eastAsia"/>
+          <w:lang w:val="en-US" w:eastAsia="zh-CN"/>
+        </w:rPr>
+      </w:pPr>
+      <w:r>
+        <w:rPr>
+          <w:rFonts w:hint="eastAsia"/>
+          <w:lang w:val="en-US" w:eastAsia="zh-CN"/>
+        </w:rPr>
+        <w:t>我希望至少有一个全职技术人员。（他的考核给我管理，最高时候他可以拿到现在1.2的薪资）</w:t>
+      </w:r>
+    </w:p>
+    <w:p>
+      <w:pPr>
+        <w:numPr>
+          <w:ilvl w:val="0"/>
+          <w:numId w:val="3"/>
+        </w:numPr>
+        <w:rPr>
+          <w:rFonts w:hint="eastAsia"/>
+          <w:lang w:val="en-US" w:eastAsia="zh-CN"/>
+        </w:rPr>
+      </w:pPr>
+      <w:r>
+        <w:rPr>
+          <w:rFonts w:hint="eastAsia"/>
+          <w:lang w:val="en-US" w:eastAsia="zh-CN"/>
+        </w:rPr>
+        <w:t>还</w:t>
+      </w:r>
+      <w:bookmarkStart w:id="0" w:name="_GoBack"/>
+      <w:bookmarkEnd w:id="0"/>
+      <w:r>
+        <w:rPr>
+          <w:rFonts w:hint="eastAsia"/>
+          <w:lang w:val="en-US" w:eastAsia="zh-CN"/>
+        </w:rPr>
+        <w:t>希望有一笔资金让我可以调用外部人员</w:t>
+      </w:r>
     </w:p>
     <w:p>
       <w:pPr>
@@ -674,7 +868,6 @@
       </w:r>
     </w:p>
     <w:p>
-      <w:bookmarkStart w:id="0" w:name="_GoBack"/>
       <w:r>
         <w:drawing>
           <wp:inline distT="0" distB="0" distL="114300" distR="114300">
@@ -718,7 +911,6 @@
           </wp:inline>
         </w:drawing>
       </w:r>
-      <w:bookmarkEnd w:id="0"/>
     </w:p>
     <w:p>
       <w:pPr>
@@ -761,8 +953,140 @@
   </w:abstractNum>
   <w:abstractNum w:abstractNumId="1">
     <w:nsid w:val="58A40089"/>
+    <w:multiLevelType w:val="multilevel"/>
+    <w:tmpl w:val="58A40089"/>
+    <w:lvl w:ilvl="0" w:tentative="0">
+      <w:start w:val="1"/>
+      <w:numFmt w:val="decimal"/>
+      <w:suff w:val="nothing"/>
+      <w:lvlText w:val="%1."/>
+      <w:lvlJc w:val="left"/>
+    </w:lvl>
+    <w:lvl w:ilvl="1" w:tentative="0">
+      <w:start w:val="1"/>
+      <w:numFmt w:val="lowerLetter"/>
+      <w:lvlText w:val="%2)"/>
+      <w:lvlJc w:val="left"/>
+      <w:pPr>
+        <w:tabs>
+          <w:tab w:val="left" w:pos="840"/>
+        </w:tabs>
+        <w:ind w:left="840" w:leftChars="0" w:hanging="420" w:firstLineChars="0"/>
+      </w:pPr>
+      <w:rPr>
+        <w:rFonts w:hint="default"/>
+      </w:rPr>
+    </w:lvl>
+    <w:lvl w:ilvl="2" w:tentative="0">
+      <w:start w:val="1"/>
+      <w:numFmt w:val="lowerRoman"/>
+      <w:lvlText w:val="%3."/>
+      <w:lvlJc w:val="left"/>
+      <w:pPr>
+        <w:tabs>
+          <w:tab w:val="left" w:pos="1260"/>
+        </w:tabs>
+        <w:ind w:left="1260" w:leftChars="0" w:hanging="420" w:firstLineChars="0"/>
+      </w:pPr>
+      <w:rPr>
+        <w:rFonts w:hint="default"/>
+      </w:rPr>
+    </w:lvl>
+    <w:lvl w:ilvl="3" w:tentative="0">
+      <w:start w:val="1"/>
+      <w:numFmt w:val="decimal"/>
+      <w:lvlText w:val="%4."/>
+      <w:lvlJc w:val="left"/>
+      <w:pPr>
+        <w:tabs>
+          <w:tab w:val="left" w:pos="1680"/>
+        </w:tabs>
+        <w:ind w:left="1680" w:leftChars="0" w:hanging="420" w:firstLineChars="0"/>
+      </w:pPr>
+      <w:rPr>
+        <w:rFonts w:hint="default"/>
+      </w:rPr>
+    </w:lvl>
+    <w:lvl w:ilvl="4" w:tentative="0">
+      <w:start w:val="1"/>
+      <w:numFmt w:val="lowerLetter"/>
+      <w:lvlText w:val="%5)"/>
+      <w:lvlJc w:val="left"/>
+      <w:pPr>
+        <w:tabs>
+          <w:tab w:val="left" w:pos="2100"/>
+        </w:tabs>
+        <w:ind w:left="2100" w:leftChars="0" w:hanging="420" w:firstLineChars="0"/>
+      </w:pPr>
+      <w:rPr>
+        <w:rFonts w:hint="default"/>
+      </w:rPr>
+    </w:lvl>
+    <w:lvl w:ilvl="5" w:tentative="0">
+      <w:start w:val="1"/>
+      <w:numFmt w:val="lowerRoman"/>
+      <w:lvlText w:val="%6."/>
+      <w:lvlJc w:val="left"/>
+      <w:pPr>
+        <w:tabs>
+          <w:tab w:val="left" w:pos="2520"/>
+        </w:tabs>
+        <w:ind w:left="2520" w:leftChars="0" w:hanging="420" w:firstLineChars="0"/>
+      </w:pPr>
+      <w:rPr>
+        <w:rFonts w:hint="default"/>
+      </w:rPr>
+    </w:lvl>
+    <w:lvl w:ilvl="6" w:tentative="0">
+      <w:start w:val="1"/>
+      <w:numFmt w:val="decimal"/>
+      <w:lvlText w:val="%7."/>
+      <w:lvlJc w:val="left"/>
+      <w:pPr>
+        <w:tabs>
+          <w:tab w:val="left" w:pos="2940"/>
+        </w:tabs>
+        <w:ind w:left="2940" w:leftChars="0" w:hanging="420" w:firstLineChars="0"/>
+      </w:pPr>
+      <w:rPr>
+        <w:rFonts w:hint="default"/>
+      </w:rPr>
+    </w:lvl>
+    <w:lvl w:ilvl="7" w:tentative="0">
+      <w:start w:val="1"/>
+      <w:numFmt w:val="lowerLetter"/>
+      <w:lvlText w:val="%8)"/>
+      <w:lvlJc w:val="left"/>
+      <w:pPr>
+        <w:tabs>
+          <w:tab w:val="left" w:pos="3360"/>
+        </w:tabs>
+        <w:ind w:left="3360" w:leftChars="0" w:hanging="420" w:firstLineChars="0"/>
+      </w:pPr>
+      <w:rPr>
+        <w:rFonts w:hint="default"/>
+      </w:rPr>
+    </w:lvl>
+    <w:lvl w:ilvl="8" w:tentative="0">
+      <w:start w:val="1"/>
+      <w:numFmt w:val="lowerRoman"/>
+      <w:lvlText w:val="%9."/>
+      <w:lvlJc w:val="left"/>
+      <w:pPr>
+        <w:tabs>
+          <w:tab w:val="left" w:pos="3780"/>
+        </w:tabs>
+        <w:ind w:left="3780" w:leftChars="0" w:hanging="420" w:firstLineChars="0"/>
+      </w:pPr>
+      <w:rPr>
+        <w:rFonts w:hint="default"/>
+      </w:rPr>
+    </w:lvl>
+  </w:abstractNum>
+  <w:abstractNum w:abstractNumId="2">
+    <w:nsid w:val="58A5079E"/>
     <w:multiLevelType w:val="singleLevel"/>
-    <w:tmpl w:val="58A40089"/>
+    <w:tmpl w:val="58A5079E"/>
     <w:lvl w:ilvl="0" w:tentative="0">
       <w:start w:val="1"/>
       <w:numFmt w:val="decimal"/>
@@ -776,6 +1100,9 @@
   </w:num>
   <w:num w:numId="2">
     <w:abstractNumId w:val="1"/>
+  </w:num>
+  <w:num w:numId="3">
+    <w:abstractNumId w:val="2"/>
   </w:num>
 </w:numbering>
 </file>
@@ -792,7 +1119,7 @@
   <w:latentStyles w:count="260" w:defQFormat="0" w:defUnhideWhenUsed="1" w:defSemiHidden="1" w:defUIPriority="99" w:defLockedState="0">
     <w:lsdException w:qFormat="1" w:unhideWhenUsed="0" w:uiPriority="0" w:semiHidden="0" w:name="Normal"/>
     <w:lsdException w:qFormat="1" w:unhideWhenUsed="0" w:uiPriority="0" w:semiHidden="0" w:name="heading 1"/>
-    <w:lsdException w:qFormat="1" w:uiPriority="0" w:name="heading 2"/>
+    <w:lsdException w:qFormat="1" w:uiPriority="0" w:semiHidden="0" w:name="heading 2"/>
     <w:lsdException w:qFormat="1" w:uiPriority="0" w:name="heading 3"/>
     <w:lsdException w:qFormat="1" w:uiPriority="0" w:name="heading 4"/>
     <w:lsdException w:qFormat="1" w:uiPriority="0" w:name="heading 5"/>
@@ -1092,12 +1419,30 @@
       <w:sz w:val="32"/>
     </w:rPr>
   </w:style>
-  <w:style w:type="character" w:default="1" w:styleId="4">
+  <w:style w:type="paragraph" w:styleId="4">
+    <w:name w:val="heading 3"/>
+    <w:basedOn w:val="1"/>
+    <w:next w:val="1"/>
+    <w:unhideWhenUsed/>
+    <w:qFormat/>
+    <w:uiPriority w:val="0"/>
+    <w:pPr>
+      <w:keepNext/>
+      <w:keepLines/>
+      <w:spacing w:before="260" w:beforeLines="0" w:beforeAutospacing="0" w:after="260" w:afterLines="0" w:afterAutospacing="0" w:line="413" w:lineRule="auto"/>
+      <w:outlineLvl w:val="2"/>
+    </w:pPr>
+    <w:rPr>
+      <w:b/>
+      <w:sz w:val="32"/>
+    </w:rPr>
+  </w:style>
+  <w:style w:type="character" w:default="1" w:styleId="5">
     <w:name w:val="Default Paragraph Font"/>
     <w:semiHidden/>
     <w:uiPriority w:val="0"/>
   </w:style>
-  <w:style w:type="table" w:default="1" w:styleId="5">
+  <w:style w:type="table" w:default="1" w:styleId="6">
     <w:name w:val="Normal Table"/>
     <w:semiHidden/>
     <w:qFormat/>

</xml_diff>